<commit_message>
write the second & third time of FizzBuzz exercise fighting
</commit_message>
<xml_diff>
--- a/TDD.docx
+++ b/TDD.docx
@@ -1742,8 +1742,6 @@
         </w:rPr>
         <w:t>Q：FizzBuzz项目在接到需求变更后，是修改之前的测试好呢？还是新增测试好呢？</w:t>
       </w:r>
-      <w:bookmarkStart w:id="0" w:name="_GoBack"/>
-      <w:bookmarkEnd w:id="0"/>
     </w:p>
     <w:p>
       <w:pPr>
@@ -1767,8 +1765,6 @@
         <w:spacing w:before="0" w:beforeAutospacing="0" w:after="0" w:afterAutospacing="0" w:line="380" w:lineRule="atLeast"/>
         <w:ind w:left="0" w:right="0" w:firstLine="420" w:firstLineChars="0"/>
         <w:jc w:val="left"/>
-      </w:pPr>
-      <w:r>
         <w:rPr>
           <w:rFonts w:ascii="helvetica neue" w:hAnsi="helvetica neue" w:eastAsia="helvetica neue" w:cs="helvetica neue"/>
           <w:kern w:val="0"/>
@@ -1776,7 +1772,239 @@
           <w:szCs w:val="26"/>
           <w:lang w:val="en-US" w:eastAsia="zh-CN" w:bidi="ar"/>
         </w:rPr>
+      </w:pPr>
+      <w:r>
+        <w:rPr>
+          <w:rFonts w:ascii="helvetica neue" w:hAnsi="helvetica neue" w:eastAsia="helvetica neue" w:cs="helvetica neue"/>
+          <w:kern w:val="0"/>
+          <w:sz w:val="26"/>
+          <w:szCs w:val="26"/>
+          <w:lang w:val="en-US" w:eastAsia="zh-CN" w:bidi="ar"/>
+        </w:rPr>
         <w:t>熊：如不必要，最好新增测试，放在相关测试用例附近。原有业务逻辑还存在，所以原来的测试也原样存在，一般倾向于一个测试讲一件事，可以运行测试以后不看测试代码，只看测试报告，看是否说清楚了软件需求。</w:t>
+      </w:r>
+    </w:p>
+    <w:p>
+      <w:pPr>
+        <w:pStyle w:val="4"/>
+        <w:keepNext w:val="0"/>
+        <w:keepLines w:val="0"/>
+        <w:widowControl/>
+        <w:suppressLineNumbers w:val="0"/>
+        <w:spacing w:before="0" w:beforeAutospacing="0" w:after="0" w:afterAutospacing="0" w:line="380" w:lineRule="atLeast"/>
+        <w:ind w:left="0" w:right="0" w:firstLine="420" w:firstLineChars="0"/>
+        <w:jc w:val="left"/>
+        <w:rPr>
+          <w:rFonts w:ascii="helvetica neue" w:hAnsi="helvetica neue" w:eastAsia="helvetica neue" w:cs="helvetica neue"/>
+          <w:kern w:val="0"/>
+          <w:sz w:val="26"/>
+          <w:szCs w:val="26"/>
+          <w:lang w:val="en-US" w:eastAsia="zh-CN" w:bidi="ar"/>
+        </w:rPr>
+      </w:pPr>
+    </w:p>
+    <w:p>
+      <w:pPr>
+        <w:pStyle w:val="2"/>
+        <w:bidi w:val="0"/>
+        <w:rPr>
+          <w:lang w:eastAsia="zh-CN"/>
+        </w:rPr>
+      </w:pPr>
+      <w:r>
+        <w:rPr>
+          <w:lang w:eastAsia="zh-CN"/>
+        </w:rPr>
+        <w:t>2019.10.23</w:t>
+      </w:r>
+    </w:p>
+    <w:p>
+      <w:pPr>
+        <w:pStyle w:val="4"/>
+        <w:keepNext w:val="0"/>
+        <w:keepLines w:val="0"/>
+        <w:widowControl/>
+        <w:suppressLineNumbers w:val="0"/>
+        <w:spacing w:before="0" w:beforeAutospacing="0" w:after="0" w:afterAutospacing="0" w:line="380" w:lineRule="atLeast"/>
+        <w:ind w:left="0" w:right="0"/>
+        <w:jc w:val="left"/>
+        <w:rPr>
+          <w:rFonts w:ascii="helvetica neue" w:hAnsi="helvetica neue" w:eastAsia="helvetica neue" w:cs="helvetica neue"/>
+          <w:color w:val="00A2FF"/>
+          <w:kern w:val="0"/>
+          <w:sz w:val="26"/>
+          <w:szCs w:val="26"/>
+          <w:lang w:val="en-US" w:eastAsia="zh-CN" w:bidi="ar"/>
+        </w:rPr>
+      </w:pPr>
+      <w:r>
+        <w:rPr>
+          <w:rFonts w:ascii="helvetica neue" w:hAnsi="helvetica neue" w:eastAsia="helvetica neue" w:cs="helvetica neue"/>
+          <w:color w:val="00A2FF"/>
+          <w:kern w:val="0"/>
+          <w:sz w:val="26"/>
+          <w:szCs w:val="26"/>
+          <w:lang w:val="en-US" w:eastAsia="zh-CN" w:bidi="ar"/>
+        </w:rPr>
+        <w:fldChar w:fldCharType="begin"/>
+      </w:r>
+      <w:r>
+        <w:rPr>
+          <w:rFonts w:ascii="helvetica neue" w:hAnsi="helvetica neue" w:eastAsia="helvetica neue" w:cs="helvetica neue"/>
+          <w:color w:val="00A2FF"/>
+          <w:kern w:val="0"/>
+          <w:sz w:val="26"/>
+          <w:szCs w:val="26"/>
+          <w:lang w:val="en-US" w:eastAsia="zh-CN" w:bidi="ar"/>
+        </w:rPr>
+        <w:instrText xml:space="preserve"> HYPERLINK "https://technologyconversations.com/2013/12/24/test-driven-development-tdd-best-practices-using-java-examples-2/" </w:instrText>
+      </w:r>
+      <w:r>
+        <w:rPr>
+          <w:rFonts w:ascii="helvetica neue" w:hAnsi="helvetica neue" w:eastAsia="helvetica neue" w:cs="helvetica neue"/>
+          <w:color w:val="00A2FF"/>
+          <w:kern w:val="0"/>
+          <w:sz w:val="26"/>
+          <w:szCs w:val="26"/>
+          <w:lang w:val="en-US" w:eastAsia="zh-CN" w:bidi="ar"/>
+        </w:rPr>
+        <w:fldChar w:fldCharType="separate"/>
+      </w:r>
+      <w:r>
+        <w:rPr>
+          <w:rStyle w:val="7"/>
+        </w:rPr>
+        <w:t>https://technologyconversations.com/2013/12/24/test-driven-development-tdd-best-practices-using-java-examples-2/</w:t>
+      </w:r>
+      <w:r>
+        <w:rPr>
+          <w:rFonts w:ascii="helvetica neue" w:hAnsi="helvetica neue" w:eastAsia="helvetica neue" w:cs="helvetica neue"/>
+          <w:color w:val="00A2FF"/>
+          <w:kern w:val="0"/>
+          <w:sz w:val="26"/>
+          <w:szCs w:val="26"/>
+          <w:lang w:val="en-US" w:eastAsia="zh-CN" w:bidi="ar"/>
+        </w:rPr>
+        <w:fldChar w:fldCharType="end"/>
+      </w:r>
+    </w:p>
+    <w:p>
+      <w:pPr>
+        <w:pStyle w:val="4"/>
+        <w:keepNext w:val="0"/>
+        <w:keepLines w:val="0"/>
+        <w:widowControl/>
+        <w:suppressLineNumbers w:val="0"/>
+        <w:spacing w:before="0" w:beforeAutospacing="0" w:after="0" w:afterAutospacing="0" w:line="380" w:lineRule="atLeast"/>
+        <w:ind w:left="0" w:right="0"/>
+        <w:jc w:val="left"/>
+        <w:rPr>
+          <w:rFonts w:ascii="helvetica neue" w:hAnsi="helvetica neue" w:eastAsia="helvetica neue" w:cs="helvetica neue"/>
+          <w:color w:val="00A2FF"/>
+          <w:kern w:val="0"/>
+          <w:sz w:val="26"/>
+          <w:szCs w:val="26"/>
+          <w:lang w:val="en-US" w:eastAsia="zh-CN" w:bidi="ar"/>
+        </w:rPr>
+      </w:pPr>
+    </w:p>
+    <w:p>
+      <w:pPr>
+        <w:pStyle w:val="4"/>
+        <w:keepNext w:val="0"/>
+        <w:keepLines w:val="0"/>
+        <w:widowControl/>
+        <w:suppressLineNumbers w:val="0"/>
+        <w:spacing w:before="0" w:beforeAutospacing="0" w:after="0" w:afterAutospacing="0" w:line="380" w:lineRule="atLeast"/>
+        <w:ind w:left="0" w:right="0"/>
+        <w:jc w:val="left"/>
+      </w:pPr>
+      <w:bookmarkStart w:id="0" w:name="_GoBack"/>
+    </w:p>
+    <w:bookmarkEnd w:id="0"/>
+    <w:p>
+      <w:pPr>
+        <w:pStyle w:val="4"/>
+        <w:keepNext w:val="0"/>
+        <w:keepLines w:val="0"/>
+        <w:widowControl/>
+        <w:suppressLineNumbers w:val="0"/>
+        <w:spacing w:before="0" w:beforeAutospacing="0" w:after="0" w:afterAutospacing="0" w:line="380" w:lineRule="atLeast"/>
+        <w:ind w:left="0" w:right="0"/>
+        <w:jc w:val="left"/>
+      </w:pPr>
+      <w:r>
+        <w:rPr>
+          <w:rFonts w:ascii="helvetica neue" w:hAnsi="helvetica neue" w:eastAsia="helvetica neue" w:cs="helvetica neue"/>
+          <w:kern w:val="0"/>
+          <w:sz w:val="26"/>
+          <w:szCs w:val="26"/>
+          <w:lang w:val="en-US" w:eastAsia="zh-CN" w:bidi="ar"/>
+        </w:rPr>
+        <w:t>实现模式的前身</w:t>
+      </w:r>
+    </w:p>
+    <w:p>
+      <w:pPr>
+        <w:pStyle w:val="4"/>
+        <w:keepNext w:val="0"/>
+        <w:keepLines w:val="0"/>
+        <w:widowControl/>
+        <w:suppressLineNumbers w:val="0"/>
+        <w:spacing w:before="0" w:beforeAutospacing="0" w:after="0" w:afterAutospacing="0" w:line="380" w:lineRule="atLeast"/>
+        <w:ind w:left="0" w:right="0"/>
+        <w:jc w:val="left"/>
+        <w:rPr>
+          <w:rFonts w:ascii="helvetica neue" w:hAnsi="helvetica neue" w:eastAsia="helvetica neue" w:cs="helvetica neue"/>
+          <w:color w:val="00A2FF"/>
+          <w:kern w:val="0"/>
+          <w:sz w:val="26"/>
+          <w:szCs w:val="26"/>
+          <w:lang w:val="en-US" w:eastAsia="zh-CN" w:bidi="ar"/>
+        </w:rPr>
+      </w:pPr>
+      <w:r>
+        <w:drawing>
+          <wp:inline distT="0" distB="0" distL="114300" distR="114300">
+            <wp:extent cx="5483860" cy="3355340"/>
+            <wp:effectExtent l="0" t="0" r="2540" b="22860"/>
+            <wp:docPr id="1" name="Picture 1"/>
+            <wp:cNvGraphicFramePr>
+              <a:graphicFrameLocks xmlns:a="http://schemas.openxmlformats.org/drawingml/2006/main" noChangeAspect="1"/>
+            </wp:cNvGraphicFramePr>
+            <a:graphic xmlns:a="http://schemas.openxmlformats.org/drawingml/2006/main">
+              <a:graphicData uri="http://schemas.openxmlformats.org/drawingml/2006/picture">
+                <pic:pic xmlns:pic="http://schemas.openxmlformats.org/drawingml/2006/picture">
+                  <pic:nvPicPr>
+                    <pic:cNvPr id="1" name="Picture 1"/>
+                    <pic:cNvPicPr>
+                      <a:picLocks noChangeAspect="1"/>
+                    </pic:cNvPicPr>
+                  </pic:nvPicPr>
+                  <pic:blipFill>
+                    <a:blip r:embed="rId4"/>
+                    <a:stretch>
+                      <a:fillRect/>
+                    </a:stretch>
+                  </pic:blipFill>
+                  <pic:spPr>
+                    <a:xfrm>
+                      <a:off x="0" y="0"/>
+                      <a:ext cx="5483860" cy="3355340"/>
+                    </a:xfrm>
+                    <a:prstGeom prst="rect">
+                      <a:avLst/>
+                    </a:prstGeom>
+                    <a:noFill/>
+                    <a:ln w="9525">
+                      <a:noFill/>
+                    </a:ln>
+                  </pic:spPr>
+                </pic:pic>
+              </a:graphicData>
+            </a:graphic>
+          </wp:inline>
+        </w:drawing>
       </w:r>
     </w:p>
     <w:p>

</xml_diff>